<commit_message>
Updating docs after writing 'Push'
</commit_message>
<xml_diff>
--- a/GitReportDoc01001RS.docx
+++ b/GitReportDoc01001RS.docx
@@ -19,15 +19,7 @@
         <w:ind w:left="360"/>
       </w:pPr>
       <w:r>
-        <w:t xml:space="preserve">The git </w:t>
-      </w:r>
-      <w:proofErr w:type="spellStart"/>
-      <w:r>
-        <w:t>init</w:t>
-      </w:r>
-      <w:proofErr w:type="spellEnd"/>
-      <w:r>
-        <w:t xml:space="preserve"> command </w:t>
+        <w:t xml:space="preserve">The git init command </w:t>
       </w:r>
       <w:r>
         <w:t xml:space="preserve">initialises a local repository on </w:t>
@@ -51,37 +43,13 @@
         <w:t>my</w:t>
       </w:r>
       <w:r>
-        <w:t xml:space="preserve"> PC. After executing ‘</w:t>
-      </w:r>
-      <w:proofErr w:type="spellStart"/>
-      <w:r>
-        <w:t>init</w:t>
-      </w:r>
-      <w:proofErr w:type="spellEnd"/>
-      <w:r>
-        <w:t xml:space="preserve">’, the repo will be in sub folder of where I ran the </w:t>
-      </w:r>
-      <w:r>
-        <w:t>‘</w:t>
-      </w:r>
-      <w:proofErr w:type="spellStart"/>
-      <w:r>
-        <w:t>init</w:t>
-      </w:r>
-      <w:proofErr w:type="spellEnd"/>
-      <w:r>
-        <w:t>’ command.</w:t>
-      </w:r>
-      <w:r>
-        <w:t xml:space="preserve"> (</w:t>
-      </w:r>
-      <w:proofErr w:type="gramStart"/>
-      <w:r>
-        <w:t>hidden</w:t>
-      </w:r>
-      <w:proofErr w:type="gramEnd"/>
-      <w:r>
-        <w:t xml:space="preserve"> git folder)</w:t>
+        <w:t xml:space="preserve"> PC. After executing ‘init’, the repo will be in sub folder of where I ran the </w:t>
+      </w:r>
+      <w:r>
+        <w:t>‘init’ command.</w:t>
+      </w:r>
+      <w:r>
+        <w:t xml:space="preserve"> (hidden git folder)</w:t>
       </w:r>
     </w:p>
     <w:p>
@@ -127,6 +95,48 @@
       </w:r>
     </w:p>
     <w:p>
+      <w:r>
+        <w:rPr>
+          <w:noProof/>
+        </w:rPr>
+        <w:drawing>
+          <wp:inline distT="0" distB="0" distL="0" distR="0" wp14:anchorId="606F3A19" wp14:editId="12BF5039">
+            <wp:extent cx="5731510" cy="3230245"/>
+            <wp:effectExtent l="0" t="0" r="2540" b="8255"/>
+            <wp:docPr id="6" name="Picture 6"/>
+            <wp:cNvGraphicFramePr>
+              <a:graphicFrameLocks xmlns:a="http://schemas.openxmlformats.org/drawingml/2006/main" noChangeAspect="1"/>
+            </wp:cNvGraphicFramePr>
+            <a:graphic xmlns:a="http://schemas.openxmlformats.org/drawingml/2006/main">
+              <a:graphicData uri="http://schemas.openxmlformats.org/drawingml/2006/picture">
+                <pic:pic xmlns:pic="http://schemas.openxmlformats.org/drawingml/2006/picture">
+                  <pic:nvPicPr>
+                    <pic:cNvPr id="1" name=""/>
+                    <pic:cNvPicPr/>
+                  </pic:nvPicPr>
+                  <pic:blipFill>
+                    <a:blip r:embed="rId6"/>
+                    <a:stretch>
+                      <a:fillRect/>
+                    </a:stretch>
+                  </pic:blipFill>
+                  <pic:spPr>
+                    <a:xfrm>
+                      <a:off x="0" y="0"/>
+                      <a:ext cx="5731510" cy="3230245"/>
+                    </a:xfrm>
+                    <a:prstGeom prst="rect">
+                      <a:avLst/>
+                    </a:prstGeom>
+                  </pic:spPr>
+                </pic:pic>
+              </a:graphicData>
+            </a:graphic>
+          </wp:inline>
+        </w:drawing>
+      </w:r>
+    </w:p>
+    <w:p>
       <w:pPr>
         <w:pStyle w:val="ListParagraph"/>
         <w:numPr>
@@ -138,26 +148,24 @@
         <w:t xml:space="preserve">Add </w:t>
       </w:r>
     </w:p>
-    <w:p/>
-    <w:p>
-      <w:r>
-        <w:t xml:space="preserve">3. Status </w:t>
-      </w:r>
-    </w:p>
-    <w:p>
-      <w:r>
-        <w:t xml:space="preserve">Status indicates the current contents of the </w:t>
-      </w:r>
-      <w:r>
-        <w:t>local repo and their current state (</w:t>
-      </w:r>
-      <w:proofErr w:type="spellStart"/>
-      <w:r>
-        <w:t>eg.</w:t>
-      </w:r>
-      <w:proofErr w:type="spellEnd"/>
-      <w:r>
-        <w:t xml:space="preserve"> Whether staged, dirty, etc).</w:t>
+    <w:p>
+      <w:r>
+        <w:t xml:space="preserve">The git add command can </w:t>
+      </w:r>
+      <w:r>
+        <w:t>make files or whole director</w:t>
+      </w:r>
+      <w:r>
+        <w:t>ies</w:t>
+      </w:r>
+      <w:r>
+        <w:t xml:space="preserve"> staged for committing t</w:t>
+      </w:r>
+      <w:r>
+        <w:t xml:space="preserve">o </w:t>
+      </w:r>
+      <w:r>
+        <w:t>repositories.</w:t>
       </w:r>
     </w:p>
     <w:p>
@@ -166,6 +174,61 @@
           <w:noProof/>
         </w:rPr>
         <w:lastRenderedPageBreak/>
+        <w:drawing>
+          <wp:inline distT="0" distB="0" distL="0" distR="0" wp14:anchorId="63636737" wp14:editId="777B8E35">
+            <wp:extent cx="5534025" cy="3524250"/>
+            <wp:effectExtent l="0" t="0" r="9525" b="0"/>
+            <wp:docPr id="3" name="Picture 3"/>
+            <wp:cNvGraphicFramePr>
+              <a:graphicFrameLocks xmlns:a="http://schemas.openxmlformats.org/drawingml/2006/main" noChangeAspect="1"/>
+            </wp:cNvGraphicFramePr>
+            <a:graphic xmlns:a="http://schemas.openxmlformats.org/drawingml/2006/main">
+              <a:graphicData uri="http://schemas.openxmlformats.org/drawingml/2006/picture">
+                <pic:pic xmlns:pic="http://schemas.openxmlformats.org/drawingml/2006/picture">
+                  <pic:nvPicPr>
+                    <pic:cNvPr id="1" name=""/>
+                    <pic:cNvPicPr/>
+                  </pic:nvPicPr>
+                  <pic:blipFill>
+                    <a:blip r:embed="rId7"/>
+                    <a:stretch>
+                      <a:fillRect/>
+                    </a:stretch>
+                  </pic:blipFill>
+                  <pic:spPr>
+                    <a:xfrm>
+                      <a:off x="0" y="0"/>
+                      <a:ext cx="5534025" cy="3524250"/>
+                    </a:xfrm>
+                    <a:prstGeom prst="rect">
+                      <a:avLst/>
+                    </a:prstGeom>
+                  </pic:spPr>
+                </pic:pic>
+              </a:graphicData>
+            </a:graphic>
+          </wp:inline>
+        </w:drawing>
+      </w:r>
+    </w:p>
+    <w:p>
+      <w:r>
+        <w:t xml:space="preserve">3. Status </w:t>
+      </w:r>
+    </w:p>
+    <w:p>
+      <w:r>
+        <w:t xml:space="preserve">Status indicates the current contents of the </w:t>
+      </w:r>
+      <w:r>
+        <w:t>local repo and their current state (eg. Whether staged, dirty, etc).</w:t>
+      </w:r>
+    </w:p>
+    <w:p>
+      <w:r>
+        <w:rPr>
+          <w:noProof/>
+        </w:rPr>
         <w:drawing>
           <wp:inline distT="0" distB="0" distL="0" distR="0" wp14:anchorId="256DC2DC" wp14:editId="7ED92937">
             <wp:extent cx="5534025" cy="3524250"/>
@@ -204,18 +267,194 @@
       </w:r>
     </w:p>
     <w:p>
-      <w:r>
-        <w:t xml:space="preserve">4. Commit </w:t>
-      </w:r>
-    </w:p>
-    <w:p>
-      <w:r>
-        <w:t xml:space="preserve">5. Remote </w:t>
-      </w:r>
-    </w:p>
-    <w:p>
-      <w:r>
-        <w:t xml:space="preserve">6. Push </w:t>
+      <w:pPr>
+        <w:pStyle w:val="ListParagraph"/>
+        <w:numPr>
+          <w:ilvl w:val="0"/>
+          <w:numId w:val="4"/>
+        </w:numPr>
+      </w:pPr>
+      <w:r>
+        <w:t xml:space="preserve">Commit </w:t>
+      </w:r>
+    </w:p>
+    <w:p>
+      <w:r>
+        <w:t xml:space="preserve">Creates a new commit </w:t>
+      </w:r>
+      <w:r>
+        <w:t>with files that have been staged. The new commit is the child of the head, I think.</w:t>
+      </w:r>
+    </w:p>
+    <w:p>
+      <w:r>
+        <w:rPr>
+          <w:noProof/>
+        </w:rPr>
+        <w:lastRenderedPageBreak/>
+        <w:drawing>
+          <wp:inline distT="0" distB="0" distL="0" distR="0" wp14:anchorId="6A480A8E" wp14:editId="68C9EA89">
+            <wp:extent cx="5534025" cy="3524250"/>
+            <wp:effectExtent l="0" t="0" r="9525" b="0"/>
+            <wp:docPr id="4" name="Picture 4"/>
+            <wp:cNvGraphicFramePr>
+              <a:graphicFrameLocks xmlns:a="http://schemas.openxmlformats.org/drawingml/2006/main" noChangeAspect="1"/>
+            </wp:cNvGraphicFramePr>
+            <a:graphic xmlns:a="http://schemas.openxmlformats.org/drawingml/2006/main">
+              <a:graphicData uri="http://schemas.openxmlformats.org/drawingml/2006/picture">
+                <pic:pic xmlns:pic="http://schemas.openxmlformats.org/drawingml/2006/picture">
+                  <pic:nvPicPr>
+                    <pic:cNvPr id="1" name=""/>
+                    <pic:cNvPicPr/>
+                  </pic:nvPicPr>
+                  <pic:blipFill>
+                    <a:blip r:embed="rId8"/>
+                    <a:stretch>
+                      <a:fillRect/>
+                    </a:stretch>
+                  </pic:blipFill>
+                  <pic:spPr>
+                    <a:xfrm>
+                      <a:off x="0" y="0"/>
+                      <a:ext cx="5534025" cy="3524250"/>
+                    </a:xfrm>
+                    <a:prstGeom prst="rect">
+                      <a:avLst/>
+                    </a:prstGeom>
+                  </pic:spPr>
+                </pic:pic>
+              </a:graphicData>
+            </a:graphic>
+          </wp:inline>
+        </w:drawing>
+      </w:r>
+    </w:p>
+    <w:p>
+      <w:pPr>
+        <w:pStyle w:val="ListParagraph"/>
+        <w:numPr>
+          <w:ilvl w:val="0"/>
+          <w:numId w:val="4"/>
+        </w:numPr>
+      </w:pPr>
+      <w:r>
+        <w:t xml:space="preserve">Remote </w:t>
+      </w:r>
+    </w:p>
+    <w:p>
+      <w:r>
+        <w:t xml:space="preserve">Manages the repos </w:t>
+      </w:r>
+      <w:r>
+        <w:t>associated with the project, allows you to see what you’re currently attached to (‘master’)</w:t>
+      </w:r>
+      <w:r>
+        <w:t xml:space="preserve"> – does a lot more stuff!</w:t>
+      </w:r>
+    </w:p>
+    <w:p>
+      <w:r>
+        <w:rPr>
+          <w:noProof/>
+        </w:rPr>
+        <w:drawing>
+          <wp:inline distT="0" distB="0" distL="0" distR="0" wp14:anchorId="2C67CAD9" wp14:editId="24DDA1CD">
+            <wp:extent cx="5534025" cy="3524250"/>
+            <wp:effectExtent l="0" t="0" r="9525" b="0"/>
+            <wp:docPr id="5" name="Picture 5"/>
+            <wp:cNvGraphicFramePr>
+              <a:graphicFrameLocks xmlns:a="http://schemas.openxmlformats.org/drawingml/2006/main" noChangeAspect="1"/>
+            </wp:cNvGraphicFramePr>
+            <a:graphic xmlns:a="http://schemas.openxmlformats.org/drawingml/2006/main">
+              <a:graphicData uri="http://schemas.openxmlformats.org/drawingml/2006/picture">
+                <pic:pic xmlns:pic="http://schemas.openxmlformats.org/drawingml/2006/picture">
+                  <pic:nvPicPr>
+                    <pic:cNvPr id="1" name=""/>
+                    <pic:cNvPicPr/>
+                  </pic:nvPicPr>
+                  <pic:blipFill>
+                    <a:blip r:embed="rId9"/>
+                    <a:stretch>
+                      <a:fillRect/>
+                    </a:stretch>
+                  </pic:blipFill>
+                  <pic:spPr>
+                    <a:xfrm>
+                      <a:off x="0" y="0"/>
+                      <a:ext cx="5534025" cy="3524250"/>
+                    </a:xfrm>
+                    <a:prstGeom prst="rect">
+                      <a:avLst/>
+                    </a:prstGeom>
+                  </pic:spPr>
+                </pic:pic>
+              </a:graphicData>
+            </a:graphic>
+          </wp:inline>
+        </w:drawing>
+      </w:r>
+    </w:p>
+    <w:p>
+      <w:pPr>
+        <w:pStyle w:val="ListParagraph"/>
+        <w:numPr>
+          <w:ilvl w:val="0"/>
+          <w:numId w:val="4"/>
+        </w:numPr>
+      </w:pPr>
+      <w:r>
+        <w:t xml:space="preserve">Push </w:t>
+      </w:r>
+    </w:p>
+    <w:p>
+      <w:r>
+        <w:t>Updates the remote node with the current node</w:t>
+      </w:r>
+      <w:r>
+        <w:t xml:space="preserve"> – sends staged files/commits to remote repo.</w:t>
+      </w:r>
+    </w:p>
+    <w:p>
+      <w:r>
+        <w:rPr>
+          <w:noProof/>
+        </w:rPr>
+        <w:lastRenderedPageBreak/>
+        <w:drawing>
+          <wp:inline distT="0" distB="0" distL="0" distR="0" wp14:anchorId="3D85BA64" wp14:editId="4E4C65C5">
+            <wp:extent cx="5534025" cy="3524250"/>
+            <wp:effectExtent l="0" t="0" r="9525" b="0"/>
+            <wp:docPr id="7" name="Picture 7"/>
+            <wp:cNvGraphicFramePr>
+              <a:graphicFrameLocks xmlns:a="http://schemas.openxmlformats.org/drawingml/2006/main" noChangeAspect="1"/>
+            </wp:cNvGraphicFramePr>
+            <a:graphic xmlns:a="http://schemas.openxmlformats.org/drawingml/2006/main">
+              <a:graphicData uri="http://schemas.openxmlformats.org/drawingml/2006/picture">
+                <pic:pic xmlns:pic="http://schemas.openxmlformats.org/drawingml/2006/picture">
+                  <pic:nvPicPr>
+                    <pic:cNvPr id="1" name=""/>
+                    <pic:cNvPicPr/>
+                  </pic:nvPicPr>
+                  <pic:blipFill>
+                    <a:blip r:embed="rId10"/>
+                    <a:stretch>
+                      <a:fillRect/>
+                    </a:stretch>
+                  </pic:blipFill>
+                  <pic:spPr>
+                    <a:xfrm>
+                      <a:off x="0" y="0"/>
+                      <a:ext cx="5534025" cy="3524250"/>
+                    </a:xfrm>
+                    <a:prstGeom prst="rect">
+                      <a:avLst/>
+                    </a:prstGeom>
+                  </pic:spPr>
+                </pic:pic>
+              </a:graphicData>
+            </a:graphic>
+          </wp:inline>
+        </w:drawing>
       </w:r>
     </w:p>
     <w:p>
@@ -360,6 +599,184 @@
     </w:lvl>
   </w:abstractNum>
   <w:abstractNum w:abstractNumId="1" w15:restartNumberingAfterBreak="0">
+    <w:nsid w:val="46487A97"/>
+    <w:multiLevelType w:val="hybridMultilevel"/>
+    <w:tmpl w:val="A96E8FB2"/>
+    <w:lvl w:ilvl="0" w:tplc="1809000F">
+      <w:start w:val="4"/>
+      <w:numFmt w:val="decimal"/>
+      <w:lvlText w:val="%1."/>
+      <w:lvlJc w:val="left"/>
+      <w:pPr>
+        <w:ind w:left="720" w:hanging="360"/>
+      </w:pPr>
+      <w:rPr>
+        <w:rFonts w:hint="default"/>
+      </w:rPr>
+    </w:lvl>
+    <w:lvl w:ilvl="1" w:tplc="18090019" w:tentative="1">
+      <w:start w:val="1"/>
+      <w:numFmt w:val="lowerLetter"/>
+      <w:lvlText w:val="%2."/>
+      <w:lvlJc w:val="left"/>
+      <w:pPr>
+        <w:ind w:left="1440" w:hanging="360"/>
+      </w:pPr>
+    </w:lvl>
+    <w:lvl w:ilvl="2" w:tplc="1809001B" w:tentative="1">
+      <w:start w:val="1"/>
+      <w:numFmt w:val="lowerRoman"/>
+      <w:lvlText w:val="%3."/>
+      <w:lvlJc w:val="right"/>
+      <w:pPr>
+        <w:ind w:left="2160" w:hanging="180"/>
+      </w:pPr>
+    </w:lvl>
+    <w:lvl w:ilvl="3" w:tplc="1809000F" w:tentative="1">
+      <w:start w:val="1"/>
+      <w:numFmt w:val="decimal"/>
+      <w:lvlText w:val="%4."/>
+      <w:lvlJc w:val="left"/>
+      <w:pPr>
+        <w:ind w:left="2880" w:hanging="360"/>
+      </w:pPr>
+    </w:lvl>
+    <w:lvl w:ilvl="4" w:tplc="18090019" w:tentative="1">
+      <w:start w:val="1"/>
+      <w:numFmt w:val="lowerLetter"/>
+      <w:lvlText w:val="%5."/>
+      <w:lvlJc w:val="left"/>
+      <w:pPr>
+        <w:ind w:left="3600" w:hanging="360"/>
+      </w:pPr>
+    </w:lvl>
+    <w:lvl w:ilvl="5" w:tplc="1809001B" w:tentative="1">
+      <w:start w:val="1"/>
+      <w:numFmt w:val="lowerRoman"/>
+      <w:lvlText w:val="%6."/>
+      <w:lvlJc w:val="right"/>
+      <w:pPr>
+        <w:ind w:left="4320" w:hanging="180"/>
+      </w:pPr>
+    </w:lvl>
+    <w:lvl w:ilvl="6" w:tplc="1809000F" w:tentative="1">
+      <w:start w:val="1"/>
+      <w:numFmt w:val="decimal"/>
+      <w:lvlText w:val="%7."/>
+      <w:lvlJc w:val="left"/>
+      <w:pPr>
+        <w:ind w:left="5040" w:hanging="360"/>
+      </w:pPr>
+    </w:lvl>
+    <w:lvl w:ilvl="7" w:tplc="18090019" w:tentative="1">
+      <w:start w:val="1"/>
+      <w:numFmt w:val="lowerLetter"/>
+      <w:lvlText w:val="%8."/>
+      <w:lvlJc w:val="left"/>
+      <w:pPr>
+        <w:ind w:left="5760" w:hanging="360"/>
+      </w:pPr>
+    </w:lvl>
+    <w:lvl w:ilvl="8" w:tplc="1809001B" w:tentative="1">
+      <w:start w:val="1"/>
+      <w:numFmt w:val="lowerRoman"/>
+      <w:lvlText w:val="%9."/>
+      <w:lvlJc w:val="right"/>
+      <w:pPr>
+        <w:ind w:left="6480" w:hanging="180"/>
+      </w:pPr>
+    </w:lvl>
+  </w:abstractNum>
+  <w:abstractNum w:abstractNumId="2" w15:restartNumberingAfterBreak="0">
+    <w:nsid w:val="72D3648A"/>
+    <w:multiLevelType w:val="hybridMultilevel"/>
+    <w:tmpl w:val="415E349C"/>
+    <w:lvl w:ilvl="0" w:tplc="1809000F">
+      <w:start w:val="4"/>
+      <w:numFmt w:val="decimal"/>
+      <w:lvlText w:val="%1."/>
+      <w:lvlJc w:val="left"/>
+      <w:pPr>
+        <w:ind w:left="720" w:hanging="360"/>
+      </w:pPr>
+      <w:rPr>
+        <w:rFonts w:hint="default"/>
+      </w:rPr>
+    </w:lvl>
+    <w:lvl w:ilvl="1" w:tplc="18090019" w:tentative="1">
+      <w:start w:val="1"/>
+      <w:numFmt w:val="lowerLetter"/>
+      <w:lvlText w:val="%2."/>
+      <w:lvlJc w:val="left"/>
+      <w:pPr>
+        <w:ind w:left="1440" w:hanging="360"/>
+      </w:pPr>
+    </w:lvl>
+    <w:lvl w:ilvl="2" w:tplc="1809001B" w:tentative="1">
+      <w:start w:val="1"/>
+      <w:numFmt w:val="lowerRoman"/>
+      <w:lvlText w:val="%3."/>
+      <w:lvlJc w:val="right"/>
+      <w:pPr>
+        <w:ind w:left="2160" w:hanging="180"/>
+      </w:pPr>
+    </w:lvl>
+    <w:lvl w:ilvl="3" w:tplc="1809000F" w:tentative="1">
+      <w:start w:val="1"/>
+      <w:numFmt w:val="decimal"/>
+      <w:lvlText w:val="%4."/>
+      <w:lvlJc w:val="left"/>
+      <w:pPr>
+        <w:ind w:left="2880" w:hanging="360"/>
+      </w:pPr>
+    </w:lvl>
+    <w:lvl w:ilvl="4" w:tplc="18090019" w:tentative="1">
+      <w:start w:val="1"/>
+      <w:numFmt w:val="lowerLetter"/>
+      <w:lvlText w:val="%5."/>
+      <w:lvlJc w:val="left"/>
+      <w:pPr>
+        <w:ind w:left="3600" w:hanging="360"/>
+      </w:pPr>
+    </w:lvl>
+    <w:lvl w:ilvl="5" w:tplc="1809001B" w:tentative="1">
+      <w:start w:val="1"/>
+      <w:numFmt w:val="lowerRoman"/>
+      <w:lvlText w:val="%6."/>
+      <w:lvlJc w:val="right"/>
+      <w:pPr>
+        <w:ind w:left="4320" w:hanging="180"/>
+      </w:pPr>
+    </w:lvl>
+    <w:lvl w:ilvl="6" w:tplc="1809000F" w:tentative="1">
+      <w:start w:val="1"/>
+      <w:numFmt w:val="decimal"/>
+      <w:lvlText w:val="%7."/>
+      <w:lvlJc w:val="left"/>
+      <w:pPr>
+        <w:ind w:left="5040" w:hanging="360"/>
+      </w:pPr>
+    </w:lvl>
+    <w:lvl w:ilvl="7" w:tplc="18090019" w:tentative="1">
+      <w:start w:val="1"/>
+      <w:numFmt w:val="lowerLetter"/>
+      <w:lvlText w:val="%8."/>
+      <w:lvlJc w:val="left"/>
+      <w:pPr>
+        <w:ind w:left="5760" w:hanging="360"/>
+      </w:pPr>
+    </w:lvl>
+    <w:lvl w:ilvl="8" w:tplc="1809001B" w:tentative="1">
+      <w:start w:val="1"/>
+      <w:numFmt w:val="lowerRoman"/>
+      <w:lvlText w:val="%9."/>
+      <w:lvlJc w:val="right"/>
+      <w:pPr>
+        <w:ind w:left="6480" w:hanging="180"/>
+      </w:pPr>
+    </w:lvl>
+  </w:abstractNum>
+  <w:abstractNum w:abstractNumId="3" w15:restartNumberingAfterBreak="0">
     <w:nsid w:val="78650CAE"/>
     <w:multiLevelType w:val="hybridMultilevel"/>
     <w:tmpl w:val="7190FD8A"/>
@@ -449,10 +866,16 @@
     </w:lvl>
   </w:abstractNum>
   <w:num w:numId="1">
-    <w:abstractNumId w:val="1"/>
+    <w:abstractNumId w:val="3"/>
   </w:num>
   <w:num w:numId="2">
     <w:abstractNumId w:val="0"/>
+  </w:num>
+  <w:num w:numId="3">
+    <w:abstractNumId w:val="1"/>
+  </w:num>
+  <w:num w:numId="4">
+    <w:abstractNumId w:val="2"/>
   </w:num>
 </w:numbering>
 </file>

</xml_diff>

<commit_message>
Enter 'El Hefe Bastardo'
</commit_message>
<xml_diff>
--- a/GitReportDoc01001RS.docx
+++ b/GitReportDoc01001RS.docx
@@ -19,7 +19,15 @@
         <w:ind w:left="360"/>
       </w:pPr>
       <w:r>
-        <w:t xml:space="preserve">The git init command </w:t>
+        <w:t xml:space="preserve">The git </w:t>
+      </w:r>
+      <w:proofErr w:type="spellStart"/>
+      <w:r>
+        <w:t>init</w:t>
+      </w:r>
+      <w:proofErr w:type="spellEnd"/>
+      <w:r>
+        <w:t xml:space="preserve"> command </w:t>
       </w:r>
       <w:r>
         <w:t xml:space="preserve">initialises a local repository on </w:t>
@@ -43,13 +51,37 @@
         <w:t>my</w:t>
       </w:r>
       <w:r>
-        <w:t xml:space="preserve"> PC. After executing ‘init’, the repo will be in sub folder of where I ran the </w:t>
-      </w:r>
-      <w:r>
-        <w:t>‘init’ command.</w:t>
-      </w:r>
-      <w:r>
-        <w:t xml:space="preserve"> (hidden git folder)</w:t>
+        <w:t xml:space="preserve"> PC. After executing ‘</w:t>
+      </w:r>
+      <w:proofErr w:type="spellStart"/>
+      <w:r>
+        <w:t>init</w:t>
+      </w:r>
+      <w:proofErr w:type="spellEnd"/>
+      <w:r>
+        <w:t xml:space="preserve">’, the repo will be in sub folder of where I ran the </w:t>
+      </w:r>
+      <w:r>
+        <w:t>‘</w:t>
+      </w:r>
+      <w:proofErr w:type="spellStart"/>
+      <w:r>
+        <w:t>init</w:t>
+      </w:r>
+      <w:proofErr w:type="spellEnd"/>
+      <w:r>
+        <w:t>’ command.</w:t>
+      </w:r>
+      <w:r>
+        <w:t xml:space="preserve"> (</w:t>
+      </w:r>
+      <w:proofErr w:type="gramStart"/>
+      <w:r>
+        <w:t>hidden</w:t>
+      </w:r>
+      <w:proofErr w:type="gramEnd"/>
+      <w:r>
+        <w:t xml:space="preserve"> git folder)</w:t>
       </w:r>
     </w:p>
     <w:p>
@@ -221,7 +253,15 @@
         <w:t xml:space="preserve">Status indicates the current contents of the </w:t>
       </w:r>
       <w:r>
-        <w:t>local repo and their current state (eg. Whether staged, dirty, etc).</w:t>
+        <w:t>local repo and their current state (</w:t>
+      </w:r>
+      <w:proofErr w:type="spellStart"/>
+      <w:r>
+        <w:t>eg.</w:t>
+      </w:r>
+      <w:proofErr w:type="spellEnd"/>
+      <w:r>
+        <w:t xml:space="preserve"> Whether staged, dirty, etc).</w:t>
       </w:r>
     </w:p>
     <w:p>
@@ -458,15 +498,85 @@
       </w:r>
     </w:p>
     <w:p>
-      <w:r>
-        <w:t xml:space="preserve">7. Branch </w:t>
-      </w:r>
-    </w:p>
-    <w:p>
-      <w:r>
-        <w:t xml:space="preserve">8. Checkout </w:t>
-      </w:r>
-    </w:p>
+      <w:pPr>
+        <w:pStyle w:val="ListParagraph"/>
+        <w:numPr>
+          <w:ilvl w:val="0"/>
+          <w:numId w:val="4"/>
+        </w:numPr>
+      </w:pPr>
+      <w:r>
+        <w:t>Branch</w:t>
+      </w:r>
+    </w:p>
+    <w:p>
+      <w:r>
+        <w:t>Branch allows the user to list created branches, make a new branch or delete branches. (Doesn’t switch to ‘</w:t>
+      </w:r>
+      <w:proofErr w:type="spellStart"/>
+      <w:r>
+        <w:t>em</w:t>
+      </w:r>
+      <w:proofErr w:type="spellEnd"/>
+      <w:r>
+        <w:t>?)</w:t>
+      </w:r>
+    </w:p>
+    <w:p>
+      <w:r>
+        <w:rPr>
+          <w:noProof/>
+        </w:rPr>
+        <w:drawing>
+          <wp:inline distT="0" distB="0" distL="0" distR="0" wp14:anchorId="118C63AF" wp14:editId="51D8DA15">
+            <wp:extent cx="5534025" cy="3524250"/>
+            <wp:effectExtent l="0" t="0" r="9525" b="0"/>
+            <wp:docPr id="8" name="Picture 8"/>
+            <wp:cNvGraphicFramePr>
+              <a:graphicFrameLocks xmlns:a="http://schemas.openxmlformats.org/drawingml/2006/main" noChangeAspect="1"/>
+            </wp:cNvGraphicFramePr>
+            <a:graphic xmlns:a="http://schemas.openxmlformats.org/drawingml/2006/main">
+              <a:graphicData uri="http://schemas.openxmlformats.org/drawingml/2006/picture">
+                <pic:pic xmlns:pic="http://schemas.openxmlformats.org/drawingml/2006/picture">
+                  <pic:nvPicPr>
+                    <pic:cNvPr id="1" name=""/>
+                    <pic:cNvPicPr/>
+                  </pic:nvPicPr>
+                  <pic:blipFill>
+                    <a:blip r:embed="rId11"/>
+                    <a:stretch>
+                      <a:fillRect/>
+                    </a:stretch>
+                  </pic:blipFill>
+                  <pic:spPr>
+                    <a:xfrm>
+                      <a:off x="0" y="0"/>
+                      <a:ext cx="5534025" cy="3524250"/>
+                    </a:xfrm>
+                    <a:prstGeom prst="rect">
+                      <a:avLst/>
+                    </a:prstGeom>
+                  </pic:spPr>
+                </pic:pic>
+              </a:graphicData>
+            </a:graphic>
+          </wp:inline>
+        </w:drawing>
+      </w:r>
+    </w:p>
+    <w:p>
+      <w:pPr>
+        <w:pStyle w:val="ListParagraph"/>
+        <w:numPr>
+          <w:ilvl w:val="0"/>
+          <w:numId w:val="4"/>
+        </w:numPr>
+      </w:pPr>
+      <w:r>
+        <w:t xml:space="preserve">Checkout </w:t>
+      </w:r>
+    </w:p>
+    <w:p/>
     <w:p>
       <w:r>
         <w:t xml:space="preserve">9. Merge </w:t>
@@ -474,6 +584,7 @@
     </w:p>
     <w:p>
       <w:r>
+        <w:lastRenderedPageBreak/>
         <w:t xml:space="preserve">10. Log </w:t>
       </w:r>
     </w:p>

</xml_diff>

<commit_message>
Last commit before leaving class.
</commit_message>
<xml_diff>
--- a/GitReportDoc01001RS.docx
+++ b/GitReportDoc01001RS.docx
@@ -19,15 +19,7 @@
         <w:ind w:left="360"/>
       </w:pPr>
       <w:r>
-        <w:t xml:space="preserve">The git </w:t>
-      </w:r>
-      <w:proofErr w:type="spellStart"/>
-      <w:r>
-        <w:t>init</w:t>
-      </w:r>
-      <w:proofErr w:type="spellEnd"/>
-      <w:r>
-        <w:t xml:space="preserve"> command </w:t>
+        <w:t xml:space="preserve">The git init command </w:t>
       </w:r>
       <w:r>
         <w:t xml:space="preserve">initialises a local repository on </w:t>
@@ -51,37 +43,13 @@
         <w:t>my</w:t>
       </w:r>
       <w:r>
-        <w:t xml:space="preserve"> PC. After executing ‘</w:t>
-      </w:r>
-      <w:proofErr w:type="spellStart"/>
-      <w:r>
-        <w:t>init</w:t>
-      </w:r>
-      <w:proofErr w:type="spellEnd"/>
-      <w:r>
-        <w:t xml:space="preserve">’, the repo will be in sub folder of where I ran the </w:t>
-      </w:r>
-      <w:r>
-        <w:t>‘</w:t>
-      </w:r>
-      <w:proofErr w:type="spellStart"/>
-      <w:r>
-        <w:t>init</w:t>
-      </w:r>
-      <w:proofErr w:type="spellEnd"/>
-      <w:r>
-        <w:t>’ command.</w:t>
-      </w:r>
-      <w:r>
-        <w:t xml:space="preserve"> (</w:t>
-      </w:r>
-      <w:proofErr w:type="gramStart"/>
-      <w:r>
-        <w:t>hidden</w:t>
-      </w:r>
-      <w:proofErr w:type="gramEnd"/>
-      <w:r>
-        <w:t xml:space="preserve"> git folder)</w:t>
+        <w:t xml:space="preserve"> PC. After executing ‘init’, the repo will be in sub folder of where I ran the </w:t>
+      </w:r>
+      <w:r>
+        <w:t>‘init’ command.</w:t>
+      </w:r>
+      <w:r>
+        <w:t xml:space="preserve"> (hidden git folder)</w:t>
       </w:r>
     </w:p>
     <w:p>
@@ -253,15 +221,7 @@
         <w:t xml:space="preserve">Status indicates the current contents of the </w:t>
       </w:r>
       <w:r>
-        <w:t>local repo and their current state (</w:t>
-      </w:r>
-      <w:proofErr w:type="spellStart"/>
-      <w:r>
-        <w:t>eg.</w:t>
-      </w:r>
-      <w:proofErr w:type="spellEnd"/>
-      <w:r>
-        <w:t xml:space="preserve"> Whether staged, dirty, etc).</w:t>
+        <w:t>local repo and their current state (eg. Whether staged, dirty, etc).</w:t>
       </w:r>
     </w:p>
     <w:p>
@@ -511,15 +471,7 @@
     </w:p>
     <w:p>
       <w:r>
-        <w:t>Branch allows the user to list created branches, make a new branch or delete branches. (Doesn’t switch to ‘</w:t>
-      </w:r>
-      <w:proofErr w:type="spellStart"/>
-      <w:r>
-        <w:t>em</w:t>
-      </w:r>
-      <w:proofErr w:type="spellEnd"/>
-      <w:r>
-        <w:t>?)</w:t>
+        <w:t>Branch allows the user to list created branches, make a new branch or delete branches. (Doesn’t switch to ‘em?)</w:t>
       </w:r>
     </w:p>
     <w:p>
@@ -576,7 +528,57 @@
         <w:t xml:space="preserve">Checkout </w:t>
       </w:r>
     </w:p>
-    <w:p/>
+    <w:p>
+      <w:r>
+        <w:rPr>
+          <w:noProof/>
+        </w:rPr>
+        <w:lastRenderedPageBreak/>
+        <w:drawing>
+          <wp:inline distT="0" distB="0" distL="0" distR="0" wp14:anchorId="12BF363F" wp14:editId="4C90DAF0">
+            <wp:extent cx="5534025" cy="3524250"/>
+            <wp:effectExtent l="0" t="0" r="9525" b="0"/>
+            <wp:docPr id="9" name="Picture 9"/>
+            <wp:cNvGraphicFramePr>
+              <a:graphicFrameLocks xmlns:a="http://schemas.openxmlformats.org/drawingml/2006/main" noChangeAspect="1"/>
+            </wp:cNvGraphicFramePr>
+            <a:graphic xmlns:a="http://schemas.openxmlformats.org/drawingml/2006/main">
+              <a:graphicData uri="http://schemas.openxmlformats.org/drawingml/2006/picture">
+                <pic:pic xmlns:pic="http://schemas.openxmlformats.org/drawingml/2006/picture">
+                  <pic:nvPicPr>
+                    <pic:cNvPr id="1" name=""/>
+                    <pic:cNvPicPr/>
+                  </pic:nvPicPr>
+                  <pic:blipFill>
+                    <a:blip r:embed="rId12"/>
+                    <a:stretch>
+                      <a:fillRect/>
+                    </a:stretch>
+                  </pic:blipFill>
+                  <pic:spPr>
+                    <a:xfrm>
+                      <a:off x="0" y="0"/>
+                      <a:ext cx="5534025" cy="3524250"/>
+                    </a:xfrm>
+                    <a:prstGeom prst="rect">
+                      <a:avLst/>
+                    </a:prstGeom>
+                  </pic:spPr>
+                </pic:pic>
+              </a:graphicData>
+            </a:graphic>
+          </wp:inline>
+        </w:drawing>
+      </w:r>
+    </w:p>
+    <w:p>
+      <w:r>
+        <w:t>Checkout makes my node (El Hefe Bastardo) the current HEAD.</w:t>
+      </w:r>
+      <w:r>
+        <w:t xml:space="preserve"> Then I switched back to MASTER as all my work had disappeared (wrong branch).</w:t>
+      </w:r>
+    </w:p>
     <w:p>
       <w:r>
         <w:t xml:space="preserve">9. Merge </w:t>
@@ -584,7 +586,6 @@
     </w:p>
     <w:p>
       <w:r>
-        <w:lastRenderedPageBreak/>
         <w:t xml:space="preserve">10. Log </w:t>
       </w:r>
     </w:p>

</xml_diff>

<commit_message>
Merged El Hefe Bastardo
</commit_message>
<xml_diff>
--- a/GitReportDoc01001RS.docx
+++ b/GitReportDoc01001RS.docx
@@ -19,7 +19,15 @@
         <w:ind w:left="360"/>
       </w:pPr>
       <w:r>
-        <w:t xml:space="preserve">The git init command </w:t>
+        <w:t xml:space="preserve">The git </w:t>
+      </w:r>
+      <w:proofErr w:type="spellStart"/>
+      <w:r>
+        <w:t>init</w:t>
+      </w:r>
+      <w:proofErr w:type="spellEnd"/>
+      <w:r>
+        <w:t xml:space="preserve"> command </w:t>
       </w:r>
       <w:r>
         <w:t xml:space="preserve">initialises a local repository on </w:t>
@@ -43,13 +51,37 @@
         <w:t>my</w:t>
       </w:r>
       <w:r>
-        <w:t xml:space="preserve"> PC. After executing ‘init’, the repo will be in sub folder of where I ran the </w:t>
-      </w:r>
-      <w:r>
-        <w:t>‘init’ command.</w:t>
-      </w:r>
-      <w:r>
-        <w:t xml:space="preserve"> (hidden git folder)</w:t>
+        <w:t xml:space="preserve"> PC. After executing ‘</w:t>
+      </w:r>
+      <w:proofErr w:type="spellStart"/>
+      <w:r>
+        <w:t>init</w:t>
+      </w:r>
+      <w:proofErr w:type="spellEnd"/>
+      <w:r>
+        <w:t xml:space="preserve">’, the repo will be in sub folder of where I ran the </w:t>
+      </w:r>
+      <w:r>
+        <w:t>‘</w:t>
+      </w:r>
+      <w:proofErr w:type="spellStart"/>
+      <w:r>
+        <w:t>init</w:t>
+      </w:r>
+      <w:proofErr w:type="spellEnd"/>
+      <w:r>
+        <w:t>’ command.</w:t>
+      </w:r>
+      <w:r>
+        <w:t xml:space="preserve"> (</w:t>
+      </w:r>
+      <w:proofErr w:type="gramStart"/>
+      <w:r>
+        <w:t>hidden</w:t>
+      </w:r>
+      <w:proofErr w:type="gramEnd"/>
+      <w:r>
+        <w:t xml:space="preserve"> git folder)</w:t>
       </w:r>
     </w:p>
     <w:p>
@@ -221,7 +253,15 @@
         <w:t xml:space="preserve">Status indicates the current contents of the </w:t>
       </w:r>
       <w:r>
-        <w:t>local repo and their current state (eg. Whether staged, dirty, etc).</w:t>
+        <w:t>local repo and their current state (</w:t>
+      </w:r>
+      <w:proofErr w:type="spellStart"/>
+      <w:r>
+        <w:t>eg.</w:t>
+      </w:r>
+      <w:proofErr w:type="spellEnd"/>
+      <w:r>
+        <w:t xml:space="preserve"> Whether staged, dirty, etc).</w:t>
       </w:r>
     </w:p>
     <w:p>
@@ -471,7 +511,15 @@
     </w:p>
     <w:p>
       <w:r>
-        <w:t>Branch allows the user to list created branches, make a new branch or delete branches. (Doesn’t switch to ‘em?)</w:t>
+        <w:t>Branch allows the user to list created branches, make a new branch or delete branches. (Doesn’t switch to ‘</w:t>
+      </w:r>
+      <w:proofErr w:type="spellStart"/>
+      <w:r>
+        <w:t>em</w:t>
+      </w:r>
+      <w:proofErr w:type="spellEnd"/>
+      <w:r>
+        <w:t>?)</w:t>
       </w:r>
     </w:p>
     <w:p>
@@ -573,22 +621,117 @@
     </w:p>
     <w:p>
       <w:r>
-        <w:t>Checkout makes my node (El Hefe Bastardo) the current HEAD.</w:t>
+        <w:t xml:space="preserve">Checkout makes my node (El </w:t>
+      </w:r>
+      <w:proofErr w:type="spellStart"/>
+      <w:r>
+        <w:t>Hefe</w:t>
+      </w:r>
+      <w:proofErr w:type="spellEnd"/>
+      <w:r>
+        <w:t xml:space="preserve"> Bastardo) the current HEAD.</w:t>
       </w:r>
       <w:r>
         <w:t xml:space="preserve"> Then I switched back to MASTER as all my work had disappeared (wrong branch).</w:t>
       </w:r>
     </w:p>
     <w:p>
-      <w:r>
-        <w:t xml:space="preserve">9. Merge </w:t>
-      </w:r>
-    </w:p>
-    <w:p>
-      <w:r>
-        <w:t xml:space="preserve">10. Log </w:t>
-      </w:r>
-    </w:p>
+      <w:pPr>
+        <w:pStyle w:val="ListParagraph"/>
+        <w:numPr>
+          <w:ilvl w:val="0"/>
+          <w:numId w:val="4"/>
+        </w:numPr>
+      </w:pPr>
+      <w:r>
+        <w:t>Merge</w:t>
+      </w:r>
+    </w:p>
+    <w:p>
+      <w:r>
+        <w:t xml:space="preserve">Incorporates changes from </w:t>
+      </w:r>
+      <w:proofErr w:type="spellStart"/>
+      <w:r>
+        <w:t>El_Hefe_Bastardo</w:t>
+      </w:r>
+      <w:proofErr w:type="spellEnd"/>
+      <w:r>
+        <w:t xml:space="preserve"> into the current branch (Master). As </w:t>
+      </w:r>
+      <w:proofErr w:type="spellStart"/>
+      <w:r>
+        <w:t>El_Hefe_Bastardo</w:t>
+      </w:r>
+      <w:proofErr w:type="spellEnd"/>
+      <w:r>
+        <w:t xml:space="preserve"> has </w:t>
+      </w:r>
+      <w:r>
+        <w:t xml:space="preserve">no major advances on Master, </w:t>
+      </w:r>
+      <w:r>
+        <w:t>git reports that the Master branch is already up to date.</w:t>
+      </w:r>
+    </w:p>
+    <w:p>
+      <w:r>
+        <w:rPr>
+          <w:noProof/>
+        </w:rPr>
+        <w:drawing>
+          <wp:inline distT="0" distB="0" distL="0" distR="0" wp14:anchorId="1A1971A3" wp14:editId="5D294A16">
+            <wp:extent cx="5534025" cy="3524250"/>
+            <wp:effectExtent l="0" t="0" r="9525" b="0"/>
+            <wp:docPr id="10" name="Picture 10"/>
+            <wp:cNvGraphicFramePr>
+              <a:graphicFrameLocks xmlns:a="http://schemas.openxmlformats.org/drawingml/2006/main" noChangeAspect="1"/>
+            </wp:cNvGraphicFramePr>
+            <a:graphic xmlns:a="http://schemas.openxmlformats.org/drawingml/2006/main">
+              <a:graphicData uri="http://schemas.openxmlformats.org/drawingml/2006/picture">
+                <pic:pic xmlns:pic="http://schemas.openxmlformats.org/drawingml/2006/picture">
+                  <pic:nvPicPr>
+                    <pic:cNvPr id="1" name=""/>
+                    <pic:cNvPicPr/>
+                  </pic:nvPicPr>
+                  <pic:blipFill>
+                    <a:blip r:embed="rId13"/>
+                    <a:stretch>
+                      <a:fillRect/>
+                    </a:stretch>
+                  </pic:blipFill>
+                  <pic:spPr>
+                    <a:xfrm>
+                      <a:off x="0" y="0"/>
+                      <a:ext cx="5534025" cy="3524250"/>
+                    </a:xfrm>
+                    <a:prstGeom prst="rect">
+                      <a:avLst/>
+                    </a:prstGeom>
+                  </pic:spPr>
+                </pic:pic>
+              </a:graphicData>
+            </a:graphic>
+          </wp:inline>
+        </w:drawing>
+      </w:r>
+      <w:r>
+        <w:t xml:space="preserve"> </w:t>
+      </w:r>
+    </w:p>
+    <w:p>
+      <w:pPr>
+        <w:pStyle w:val="ListParagraph"/>
+        <w:numPr>
+          <w:ilvl w:val="0"/>
+          <w:numId w:val="4"/>
+        </w:numPr>
+      </w:pPr>
+      <w:r>
+        <w:t xml:space="preserve">Log </w:t>
+      </w:r>
+    </w:p>
+    <w:p/>
     <w:p>
       <w:r>
         <w:t xml:space="preserve">11. Clone </w:t>

</xml_diff>

<commit_message>
Added the notes from working with Git Log
</commit_message>
<xml_diff>
--- a/GitReportDoc01001RS.docx
+++ b/GitReportDoc01001RS.docx
@@ -19,15 +19,7 @@
         <w:ind w:left="360"/>
       </w:pPr>
       <w:r>
-        <w:t xml:space="preserve">The git </w:t>
-      </w:r>
-      <w:proofErr w:type="spellStart"/>
-      <w:r>
-        <w:t>init</w:t>
-      </w:r>
-      <w:proofErr w:type="spellEnd"/>
-      <w:r>
-        <w:t xml:space="preserve"> command </w:t>
+        <w:t xml:space="preserve">The git init command </w:t>
       </w:r>
       <w:r>
         <w:t xml:space="preserve">initialises a local repository on </w:t>
@@ -51,37 +43,13 @@
         <w:t>my</w:t>
       </w:r>
       <w:r>
-        <w:t xml:space="preserve"> PC. After executing ‘</w:t>
-      </w:r>
-      <w:proofErr w:type="spellStart"/>
-      <w:r>
-        <w:t>init</w:t>
-      </w:r>
-      <w:proofErr w:type="spellEnd"/>
-      <w:r>
-        <w:t xml:space="preserve">’, the repo will be in sub folder of where I ran the </w:t>
-      </w:r>
-      <w:r>
-        <w:t>‘</w:t>
-      </w:r>
-      <w:proofErr w:type="spellStart"/>
-      <w:r>
-        <w:t>init</w:t>
-      </w:r>
-      <w:proofErr w:type="spellEnd"/>
-      <w:r>
-        <w:t>’ command.</w:t>
-      </w:r>
-      <w:r>
-        <w:t xml:space="preserve"> (</w:t>
-      </w:r>
-      <w:proofErr w:type="gramStart"/>
-      <w:r>
-        <w:t>hidden</w:t>
-      </w:r>
-      <w:proofErr w:type="gramEnd"/>
-      <w:r>
-        <w:t xml:space="preserve"> git folder)</w:t>
+        <w:t xml:space="preserve"> PC. After executing ‘init’, the repo will be in sub folder of where I ran the </w:t>
+      </w:r>
+      <w:r>
+        <w:t>‘init’ command.</w:t>
+      </w:r>
+      <w:r>
+        <w:t xml:space="preserve"> (hidden git folder)</w:t>
       </w:r>
     </w:p>
     <w:p>
@@ -253,15 +221,7 @@
         <w:t xml:space="preserve">Status indicates the current contents of the </w:t>
       </w:r>
       <w:r>
-        <w:t>local repo and their current state (</w:t>
-      </w:r>
-      <w:proofErr w:type="spellStart"/>
-      <w:r>
-        <w:t>eg.</w:t>
-      </w:r>
-      <w:proofErr w:type="spellEnd"/>
-      <w:r>
-        <w:t xml:space="preserve"> Whether staged, dirty, etc).</w:t>
+        <w:t>local repo and their current state (eg. Whether staged, dirty, etc).</w:t>
       </w:r>
     </w:p>
     <w:p>
@@ -511,15 +471,7 @@
     </w:p>
     <w:p>
       <w:r>
-        <w:t>Branch allows the user to list created branches, make a new branch or delete branches. (Doesn’t switch to ‘</w:t>
-      </w:r>
-      <w:proofErr w:type="spellStart"/>
-      <w:r>
-        <w:t>em</w:t>
-      </w:r>
-      <w:proofErr w:type="spellEnd"/>
-      <w:r>
-        <w:t>?)</w:t>
+        <w:t>Branch allows the user to list created branches, make a new branch or delete branches. (Doesn’t switch to ‘em?)</w:t>
       </w:r>
     </w:p>
     <w:p>
@@ -621,15 +573,7 @@
     </w:p>
     <w:p>
       <w:r>
-        <w:t xml:space="preserve">Checkout makes my node (El </w:t>
-      </w:r>
-      <w:proofErr w:type="spellStart"/>
-      <w:r>
-        <w:t>Hefe</w:t>
-      </w:r>
-      <w:proofErr w:type="spellEnd"/>
-      <w:r>
-        <w:t xml:space="preserve"> Bastardo) the current HEAD.</w:t>
+        <w:t>Checkout makes my node (El Hefe Bastardo) the current HEAD.</w:t>
       </w:r>
       <w:r>
         <w:t xml:space="preserve"> Then I switched back to MASTER as all my work had disappeared (wrong branch).</w:t>
@@ -651,21 +595,8 @@
       <w:r>
         <w:t xml:space="preserve">Incorporates changes from </w:t>
       </w:r>
-      <w:proofErr w:type="spellStart"/>
-      <w:r>
-        <w:t>El_Hefe_Bastardo</w:t>
-      </w:r>
-      <w:proofErr w:type="spellEnd"/>
-      <w:r>
-        <w:t xml:space="preserve"> into the current branch (Master). As </w:t>
-      </w:r>
-      <w:proofErr w:type="spellStart"/>
-      <w:r>
-        <w:t>El_Hefe_Bastardo</w:t>
-      </w:r>
-      <w:proofErr w:type="spellEnd"/>
-      <w:r>
-        <w:t xml:space="preserve"> has </w:t>
+      <w:r>
+        <w:t xml:space="preserve">El_Hefe_Bastardo into the current branch (Master). As El_Hefe_Bastardo has </w:t>
       </w:r>
       <w:r>
         <w:t xml:space="preserve">no major advances on Master, </w:t>
@@ -731,7 +662,57 @@
         <w:t xml:space="preserve">Log </w:t>
       </w:r>
     </w:p>
-    <w:p/>
+    <w:p>
+      <w:r>
+        <w:lastRenderedPageBreak/>
+        <w:t xml:space="preserve">Lists the commit logs </w:t>
+      </w:r>
+      <w:r>
+        <w:t>, can be navigated with &lt;space&gt; and &lt;q&gt;.</w:t>
+      </w:r>
+    </w:p>
+    <w:p>
+      <w:r>
+        <w:rPr>
+          <w:noProof/>
+        </w:rPr>
+        <w:drawing>
+          <wp:inline distT="0" distB="0" distL="0" distR="0" wp14:anchorId="750BF8AE" wp14:editId="67502DCF">
+            <wp:extent cx="5534025" cy="3524250"/>
+            <wp:effectExtent l="0" t="0" r="9525" b="0"/>
+            <wp:docPr id="11" name="Picture 11"/>
+            <wp:cNvGraphicFramePr>
+              <a:graphicFrameLocks xmlns:a="http://schemas.openxmlformats.org/drawingml/2006/main" noChangeAspect="1"/>
+            </wp:cNvGraphicFramePr>
+            <a:graphic xmlns:a="http://schemas.openxmlformats.org/drawingml/2006/main">
+              <a:graphicData uri="http://schemas.openxmlformats.org/drawingml/2006/picture">
+                <pic:pic xmlns:pic="http://schemas.openxmlformats.org/drawingml/2006/picture">
+                  <pic:nvPicPr>
+                    <pic:cNvPr id="1" name=""/>
+                    <pic:cNvPicPr/>
+                  </pic:nvPicPr>
+                  <pic:blipFill>
+                    <a:blip r:embed="rId14"/>
+                    <a:stretch>
+                      <a:fillRect/>
+                    </a:stretch>
+                  </pic:blipFill>
+                  <pic:spPr>
+                    <a:xfrm>
+                      <a:off x="0" y="0"/>
+                      <a:ext cx="5534025" cy="3524250"/>
+                    </a:xfrm>
+                    <a:prstGeom prst="rect">
+                      <a:avLst/>
+                    </a:prstGeom>
+                  </pic:spPr>
+                </pic:pic>
+              </a:graphicData>
+            </a:graphic>
+          </wp:inline>
+        </w:drawing>
+      </w:r>
+    </w:p>
     <w:p>
       <w:r>
         <w:t xml:space="preserve">11. Clone </w:t>

</xml_diff>

<commit_message>
Adding another commit just to meet my quota.
</commit_message>
<xml_diff>
--- a/GitReportDoc01001RS.docx
+++ b/GitReportDoc01001RS.docx
@@ -50,6 +50,15 @@
       </w:r>
       <w:r>
         <w:t xml:space="preserve"> (hidden git folder)</w:t>
+      </w:r>
+      <w:r>
+        <w:t>. You may need to enter the working dir with the CD command</w:t>
+      </w:r>
+      <w:r>
+        <w:t>. I can’t seem to use the dir/w command, so it looks like I’ll have to relearn some stuff…!</w:t>
+      </w:r>
+      <w:r>
+        <w:t xml:space="preserve"> </w:t>
       </w:r>
     </w:p>
     <w:p>

</xml_diff>

<commit_message>
Forgot to do the .pdf. Added .pdf and updated .txt file.
</commit_message>
<xml_diff>
--- a/GitReportDoc01001RS.docx
+++ b/GitReportDoc01001RS.docx
@@ -720,6 +720,15 @@
             </a:graphic>
           </wp:inline>
         </w:drawing>
+      </w:r>
+    </w:p>
+    <w:p/>
+    <w:p>
+      <w:r>
+        <w:t xml:space="preserve">Have not done these as I’ve reached </w:t>
+      </w:r>
+      <w:r>
+        <w:t>my 10/10!</w:t>
       </w:r>
     </w:p>
     <w:p>

</xml_diff>